<commit_message>
Ajouts d'une table commentairerecette, correction de bugs, url et css
</commit_message>
<xml_diff>
--- a/1- Docs-a-remettre/Diagramme-entites-blogue-cuisine.docx
+++ b/1- Docs-a-remettre/Diagramme-entites-blogue-cuisine.docx
@@ -140,205 +140,43 @@
         <w:rPr>
           <w:rFonts w:ascii="Aptos Mono" w:hAnsi="Aptos Mono"/>
         </w:rPr>
-        <w:t>, mais pas celles des autres</w:t>
+        <w:t xml:space="preserve">. </w:t>
       </w:r>
       <w:r>
         <w:rPr>
           <w:rFonts w:ascii="Aptos Mono" w:hAnsi="Aptos Mono"/>
         </w:rPr>
-        <w:t xml:space="preserve">. </w:t>
+        <w:t>Il peut ajouter des commentaires</w:t>
       </w:r>
       <w:r>
         <w:rPr>
           <w:rFonts w:ascii="Aptos Mono" w:hAnsi="Aptos Mono"/>
         </w:rPr>
-        <w:t>Il peut ajouter des commentaires sur ses recettes ou celles des autres.</w:t>
+        <w:t>, les modifier et les supprimer.</w:t>
       </w:r>
     </w:p>
     <w:p>
       <w:pPr>
         <w:rPr>
-          <w:rFonts w:ascii="Aptos Mono" w:hAnsi="Aptos Mono"/>
-          <w:b/>
-          <w:bCs/>
+          <w:noProof/>
         </w:rPr>
       </w:pPr>
-      <w:r>
-        <w:rPr>
-          <w:rFonts w:ascii="Aptos Mono" w:hAnsi="Aptos Mono"/>
-          <w:b/>
-          <w:bCs/>
-        </w:rPr>
-        <w:t>Commentaires :</w:t>
-      </w:r>
     </w:p>
     <w:p>
       <w:pPr>
         <w:rPr>
-          <w:rFonts w:ascii="Aptos Mono" w:hAnsi="Aptos Mono"/>
+          <w:noProof/>
         </w:rPr>
       </w:pPr>
       <w:r>
         <w:rPr>
-          <w:rFonts w:ascii="Aptos Mono" w:hAnsi="Aptos Mono"/>
-        </w:rPr>
-        <w:t>Chaque utilisateur peut</w:t>
-      </w:r>
-      <w:r>
-        <w:rPr>
-          <w:rFonts w:ascii="Aptos Mono" w:hAnsi="Aptos Mono"/>
-        </w:rPr>
-        <w:t xml:space="preserve"> uniquement effacer </w:t>
-      </w:r>
-      <w:r>
-        <w:rPr>
-          <w:rFonts w:ascii="Aptos Mono" w:hAnsi="Aptos Mono"/>
-        </w:rPr>
-        <w:t>ou modifier ses</w:t>
-      </w:r>
-      <w:r>
-        <w:rPr>
-          <w:rFonts w:ascii="Aptos Mono" w:hAnsi="Aptos Mono"/>
-        </w:rPr>
-        <w:t xml:space="preserve"> commentaires</w:t>
-      </w:r>
-      <w:r>
-        <w:rPr>
-          <w:rFonts w:ascii="Aptos Mono" w:hAnsi="Aptos Mono"/>
-        </w:rPr>
-        <w:t xml:space="preserve"> sur les recettes des autres, et</w:t>
-      </w:r>
-      <w:r>
-        <w:rPr>
-          <w:rFonts w:ascii="Aptos Mono" w:hAnsi="Aptos Mono"/>
-        </w:rPr>
-        <w:t xml:space="preserve"> effacer les commentaires des autres sur </w:t>
-      </w:r>
-      <w:r>
-        <w:rPr>
-          <w:rFonts w:ascii="Aptos Mono" w:hAnsi="Aptos Mono"/>
-        </w:rPr>
-        <w:t>ses</w:t>
-      </w:r>
-      <w:r>
-        <w:rPr>
-          <w:rFonts w:ascii="Aptos Mono" w:hAnsi="Aptos Mono"/>
-        </w:rPr>
-        <w:t xml:space="preserve"> recettes </w:t>
-      </w:r>
-      <w:r>
-        <w:rPr>
-          <w:rFonts w:ascii="Aptos Mono" w:hAnsi="Aptos Mono"/>
-        </w:rPr>
-        <w:t>au besoin</w:t>
-      </w:r>
-      <w:r>
-        <w:rPr>
-          <w:rFonts w:ascii="Aptos Mono" w:hAnsi="Aptos Mono"/>
-        </w:rPr>
-        <w:t>.</w:t>
-      </w:r>
-    </w:p>
-    <w:p>
-      <w:pPr>
-        <w:rPr>
-          <w:rFonts w:ascii="Aptos Mono" w:hAnsi="Aptos Mono"/>
-        </w:rPr>
-      </w:pPr>
-      <w:r>
-        <w:rPr>
-          <w:rFonts w:ascii="Aptos Mono" w:hAnsi="Aptos Mono"/>
-          <w:b/>
-          <w:bCs/>
-        </w:rPr>
-        <w:t>Un visiteur</w:t>
-      </w:r>
-      <w:r>
-        <w:rPr>
-          <w:rFonts w:ascii="Aptos Mono" w:hAnsi="Aptos Mono"/>
-        </w:rPr>
-        <w:t xml:space="preserve"> peut visionner toutes les recettes et les commentaires. Sur la fiche de chaque recette, le prénom ou le pseudonyme du </w:t>
-      </w:r>
-      <w:r>
-        <w:rPr>
-          <w:rFonts w:ascii="Aptos Mono" w:hAnsi="Aptos Mono"/>
-        </w:rPr>
-        <w:t>membre</w:t>
-      </w:r>
-      <w:r>
-        <w:rPr>
-          <w:rFonts w:ascii="Aptos Mono" w:hAnsi="Aptos Mono"/>
-        </w:rPr>
-        <w:t xml:space="preserve"> apparaît, avec bien sûr les détails de la recette ainsi que les commentaires s’il y lieu.</w:t>
-      </w:r>
-    </w:p>
-    <w:p>
-      <w:pPr>
-        <w:rPr>
-          <w:rFonts w:ascii="Aptos Mono" w:hAnsi="Aptos Mono"/>
-        </w:rPr>
-      </w:pPr>
-      <w:r>
-        <w:rPr>
-          <w:rFonts w:ascii="Aptos Mono" w:hAnsi="Aptos Mono"/>
-          <w:b/>
-          <w:bCs/>
-        </w:rPr>
-        <w:t>*</w:t>
-      </w:r>
-      <w:r>
-        <w:rPr>
-          <w:rFonts w:ascii="Aptos Mono" w:hAnsi="Aptos Mono"/>
-        </w:rPr>
-        <w:t xml:space="preserve">Le visiteur peut </w:t>
-      </w:r>
-      <w:r>
-        <w:rPr>
-          <w:rFonts w:ascii="Aptos Mono" w:hAnsi="Aptos Mono"/>
-        </w:rPr>
-        <w:t>chercher des recettes</w:t>
-      </w:r>
-      <w:r>
-        <w:rPr>
-          <w:rFonts w:ascii="Aptos Mono" w:hAnsi="Aptos Mono"/>
-        </w:rPr>
-        <w:t xml:space="preserve"> par catégorie</w:t>
-      </w:r>
-      <w:r>
-        <w:rPr>
-          <w:rFonts w:ascii="Aptos Mono" w:hAnsi="Aptos Mono"/>
-        </w:rPr>
-        <w:t xml:space="preserve"> de recettes, type de repas</w:t>
-      </w:r>
-      <w:r>
-        <w:rPr>
-          <w:rFonts w:ascii="Aptos Mono" w:hAnsi="Aptos Mono"/>
-        </w:rPr>
-        <w:t xml:space="preserve"> ou mot clé.</w:t>
-      </w:r>
-      <w:r>
-        <w:rPr>
-          <w:rFonts w:ascii="Aptos Mono" w:hAnsi="Aptos Mono"/>
-        </w:rPr>
-        <w:t xml:space="preserve"> Les 10 recettes récentes s’affichent dans la page d’accueil. </w:t>
-      </w:r>
-    </w:p>
-    <w:p>
-      <w:pPr>
-        <w:rPr>
-          <w:rFonts w:ascii="Aptos Mono" w:hAnsi="Aptos Mono"/>
-        </w:rPr>
-      </w:pPr>
-      <w:r>
-        <w:rPr>
           <w:noProof/>
         </w:rPr>
-        <w:lastRenderedPageBreak/>
         <w:drawing>
-          <wp:inline distT="0" distB="0" distL="0" distR="0" wp14:anchorId="54BE7D64" wp14:editId="03F1CF23">
-            <wp:extent cx="5943600" cy="4972685"/>
-            <wp:effectExtent l="0" t="0" r="0" b="0"/>
-            <wp:docPr id="1271573785" name="Image 1" descr="Une image contenant texte, capture d’écran, diagramme, Parallèle&#10;&#10;Le contenu généré par l’IA peut être incorrect."/>
+          <wp:inline distT="0" distB="0" distL="0" distR="0" wp14:anchorId="5417911E" wp14:editId="73430CD0">
+            <wp:extent cx="4143375" cy="3541789"/>
+            <wp:effectExtent l="0" t="0" r="0" b="1905"/>
+            <wp:docPr id="2099158055" name="Image 1" descr="Une image contenant texte, capture d’écran, diagramme, Parallèle&#10;&#10;Le contenu généré par l’IA peut être incorrect."/>
             <wp:cNvGraphicFramePr>
               <a:graphicFrameLocks xmlns:a="http://schemas.openxmlformats.org/drawingml/2006/main" noChangeAspect="1"/>
             </wp:cNvGraphicFramePr>
@@ -346,7 +184,7 @@
               <a:graphicData uri="http://schemas.openxmlformats.org/drawingml/2006/picture">
                 <pic:pic xmlns:pic="http://schemas.openxmlformats.org/drawingml/2006/picture">
                   <pic:nvPicPr>
-                    <pic:cNvPr id="1271573785" name="Image 1" descr="Une image contenant texte, capture d’écran, diagramme, Parallèle&#10;&#10;Le contenu généré par l’IA peut être incorrect."/>
+                    <pic:cNvPr id="2099158055" name="Image 1" descr="Une image contenant texte, capture d’écran, diagramme, Parallèle&#10;&#10;Le contenu généré par l’IA peut être incorrect."/>
                     <pic:cNvPicPr>
                       <a:picLocks noChangeAspect="1" noChangeArrowheads="1"/>
                     </pic:cNvPicPr>
@@ -367,7 +205,7 @@
                   <pic:spPr bwMode="auto">
                     <a:xfrm>
                       <a:off x="0" y="0"/>
-                      <a:ext cx="5943600" cy="4972685"/>
+                      <a:ext cx="4151701" cy="3548906"/>
                     </a:xfrm>
                     <a:prstGeom prst="rect">
                       <a:avLst/>
@@ -383,6 +221,107 @@
           </wp:inline>
         </w:drawing>
       </w:r>
+    </w:p>
+    <w:p>
+      <w:pPr>
+        <w:rPr>
+          <w:noProof/>
+        </w:rPr>
+      </w:pPr>
+    </w:p>
+    <w:p>
+      <w:pPr>
+        <w:rPr>
+          <w:noProof/>
+        </w:rPr>
+      </w:pPr>
+    </w:p>
+    <w:p>
+      <w:pPr>
+        <w:rPr>
+          <w:noProof/>
+        </w:rPr>
+      </w:pPr>
+      <w:r>
+        <w:rPr>
+          <w:b/>
+          <w:bCs/>
+          <w:noProof/>
+        </w:rPr>
+        <w:t>Lien Github</w:t>
+      </w:r>
+      <w:r>
+        <w:rPr>
+          <w:noProof/>
+        </w:rPr>
+        <w:t xml:space="preserve"> : </w:t>
+      </w:r>
+      <w:hyperlink r:id="rId5" w:history="1">
+        <w:r>
+          <w:rPr>
+            <w:rStyle w:val="Lienhypertexte"/>
+            <w:noProof/>
+          </w:rPr>
+          <w:t>https://github.com/ChantalP-7/TP1-Programmation-avancee/tree/main</w:t>
+        </w:r>
+      </w:hyperlink>
+    </w:p>
+    <w:p>
+      <w:pPr>
+        <w:rPr>
+          <w:noProof/>
+        </w:rPr>
+      </w:pPr>
+    </w:p>
+    <w:p>
+      <w:pPr>
+        <w:rPr>
+          <w:noProof/>
+          <w:lang w:val="en-US"/>
+        </w:rPr>
+      </w:pPr>
+      <w:r>
+        <w:rPr>
+          <w:b/>
+          <w:bCs/>
+          <w:noProof/>
+          <w:lang w:val="en-US"/>
+        </w:rPr>
+        <w:t>Lien WebDev</w:t>
+      </w:r>
+      <w:r>
+        <w:rPr>
+          <w:noProof/>
+          <w:lang w:val="en-US"/>
+        </w:rPr>
+        <w:t xml:space="preserve"> : </w:t>
+      </w:r>
+      <w:hyperlink r:id="rId6" w:history="1">
+        <w:r>
+          <w:rPr>
+            <w:rStyle w:val="Lienhypertexte"/>
+            <w:noProof/>
+            <w:lang w:val="en-US"/>
+          </w:rPr>
+          <w:t>https://e2195524.webdev.cmaisonneuve.qc.ca/TP1-vegan/Recettes/recipe-index.php</w:t>
+        </w:r>
+      </w:hyperlink>
+    </w:p>
+    <w:p>
+      <w:pPr>
+        <w:rPr>
+          <w:noProof/>
+          <w:lang w:val="en-US"/>
+        </w:rPr>
+      </w:pPr>
+    </w:p>
+    <w:p>
+      <w:pPr>
+        <w:rPr>
+          <w:rFonts w:ascii="Aptos Mono" w:hAnsi="Aptos Mono"/>
+          <w:lang w:val="en-US"/>
+        </w:rPr>
+      </w:pPr>
     </w:p>
     <w:sectPr>
       <w:pgSz w:w="12240" w:h="15840"/>
@@ -1311,6 +1250,29 @@
       <w:spacing w:val="5"/>
     </w:rPr>
   </w:style>
+  <w:style w:type="character" w:styleId="Lienhypertexte">
+    <w:name w:val="Hyperlink"/>
+    <w:basedOn w:val="Policepardfaut"/>
+    <w:uiPriority w:val="99"/>
+    <w:unhideWhenUsed/>
+    <w:rsid w:val="006922C9"/>
+    <w:rPr>
+      <w:color w:val="467886" w:themeColor="hyperlink"/>
+      <w:u w:val="single"/>
+    </w:rPr>
+  </w:style>
+  <w:style w:type="character" w:styleId="Mentionnonrsolue">
+    <w:name w:val="Unresolved Mention"/>
+    <w:basedOn w:val="Policepardfaut"/>
+    <w:uiPriority w:val="99"/>
+    <w:semiHidden/>
+    <w:unhideWhenUsed/>
+    <w:rsid w:val="006922C9"/>
+    <w:rPr>
+      <w:color w:val="605E5C"/>
+      <w:shd w:val="clear" w:color="auto" w:fill="E1DFDD"/>
+    </w:rPr>
+  </w:style>
 </w:styles>
 </file>
 

</xml_diff>